<commit_message>
Update Glossário de Negócios.docx
Adicionado o índice e nome do projeto
</commit_message>
<xml_diff>
--- a/Glossário de Negócios.docx
+++ b/Glossário de Negócios.docx
@@ -32,7 +32,7 @@
         <w:rPr>
           <w:lang w:val="pt-BR"/>
         </w:rPr>
-        <w:t>&lt;Nome do Projeto&gt;</w:t>
+        <w:t>Projeto</w:t>
       </w:r>
       <w:r>
         <w:rPr>
@@ -40,6 +40,34 @@
         </w:rPr>
         <w:fldChar w:fldCharType="end"/>
       </w:r>
+      <w:r>
+        <w:rPr>
+          <w:lang w:val="pt-BR"/>
+        </w:rPr>
+        <w:t xml:space="preserve"> Pizza </w:t>
+      </w:r>
+      <w:proofErr w:type="spellStart"/>
+      <w:r>
+        <w:rPr>
+          <w:lang w:val="pt-BR"/>
+        </w:rPr>
+        <w:t>Pizza</w:t>
+      </w:r>
+      <w:proofErr w:type="spellEnd"/>
+      <w:r>
+        <w:rPr>
+          <w:lang w:val="pt-BR"/>
+        </w:rPr>
+        <w:t xml:space="preserve"> </w:t>
+      </w:r>
+      <w:proofErr w:type="spellStart"/>
+      <w:r>
+        <w:rPr>
+          <w:lang w:val="pt-BR"/>
+        </w:rPr>
+        <w:t>Pizza</w:t>
+      </w:r>
+      <w:proofErr w:type="spellEnd"/>
     </w:p>
     <w:p>
       <w:pPr>
@@ -105,7 +133,7 @@
           <w:szCs w:val="28"/>
           <w:lang w:val="pt-BR"/>
         </w:rPr>
-        <w:t>Versão &lt;1.0&gt;</w:t>
+        <w:t>Versão 1.0</w:t>
       </w:r>
     </w:p>
     <w:p>
@@ -411,7 +439,12 @@
           <w:lang w:val="pt-BR"/>
         </w:rPr>
         <w:sectPr>
-          <w:headerReference w:type="default" r:id="rId7"/>
+          <w:headerReference w:type="even" r:id="rId8"/>
+          <w:headerReference w:type="default" r:id="rId9"/>
+          <w:footerReference w:type="even" r:id="rId10"/>
+          <w:footerReference w:type="default" r:id="rId11"/>
+          <w:headerReference w:type="first" r:id="rId12"/>
+          <w:footerReference w:type="first" r:id="rId13"/>
           <w:pgSz w:w="12240" w:h="15840" w:code="1"/>
           <w:pgMar w:top="1417" w:right="1440" w:bottom="1417" w:left="1440" w:header="720" w:footer="720" w:gutter="0"/>
           <w:cols w:space="720"/>
@@ -598,35 +631,31 @@
               <w:rPr>
                 <w:lang w:val="pt-BR"/>
               </w:rPr>
-              <w:t>&lt;</w:t>
+              <w:t>13</w:t>
             </w:r>
-            <w:proofErr w:type="spellStart"/>
-            <w:r>
-              <w:rPr>
-                <w:lang w:val="pt-BR"/>
-              </w:rPr>
-              <w:t>dd</w:t>
-            </w:r>
-            <w:proofErr w:type="spellEnd"/>
             <w:r>
               <w:rPr>
                 <w:lang w:val="pt-BR"/>
               </w:rPr>
               <w:t>/</w:t>
             </w:r>
-            <w:proofErr w:type="spellStart"/>
             <w:r>
               <w:rPr>
                 <w:lang w:val="pt-BR"/>
               </w:rPr>
-              <w:t>mmm</w:t>
+              <w:t>06</w:t>
             </w:r>
-            <w:proofErr w:type="spellEnd"/>
             <w:r>
               <w:rPr>
                 <w:lang w:val="pt-BR"/>
               </w:rPr>
-              <w:t>/aa&gt;</w:t>
+              <w:t>/</w:t>
+            </w:r>
+            <w:r>
+              <w:rPr>
+                <w:lang w:val="pt-BR"/>
+              </w:rPr>
+              <w:t>21</w:t>
             </w:r>
           </w:p>
         </w:tc>
@@ -651,21 +680,19 @@
               <w:rPr>
                 <w:lang w:val="pt-BR"/>
               </w:rPr>
-              <w:t>&lt;</w:t>
+              <w:t>1</w:t>
             </w:r>
-            <w:proofErr w:type="spellStart"/>
             <w:r>
               <w:rPr>
                 <w:lang w:val="pt-BR"/>
               </w:rPr>
-              <w:t>x.x</w:t>
+              <w:t>.</w:t>
             </w:r>
-            <w:proofErr w:type="spellEnd"/>
             <w:r>
               <w:rPr>
                 <w:lang w:val="pt-BR"/>
               </w:rPr>
-              <w:t>&gt;</w:t>
+              <w:t>0</w:t>
             </w:r>
           </w:p>
         </w:tc>
@@ -690,7 +717,7 @@
               <w:rPr>
                 <w:lang w:val="pt-BR"/>
               </w:rPr>
-              <w:t>&lt;detalhes&gt;</w:t>
+              <w:t>Criação da primeira versão do documento</w:t>
             </w:r>
           </w:p>
         </w:tc>
@@ -715,7 +742,7 @@
               <w:rPr>
                 <w:lang w:val="pt-BR"/>
               </w:rPr>
-              <w:t>&lt;nome&gt;</w:t>
+              <w:t>Fabio Akio Ikenoue</w:t>
             </w:r>
           </w:p>
         </w:tc>
@@ -1443,36 +1470,7 @@
         <w:rPr>
           <w:noProof/>
         </w:rPr>
-        <w:fldChar w:fldCharType="begin"/>
-      </w:r>
-      <w:r>
-        <w:rPr>
-          <w:noProof/>
-        </w:rPr>
-        <w:instrText xml:space="preserve"> PAGEREF _Toc18206575 \h </w:instrText>
-      </w:r>
-      <w:r>
-        <w:rPr>
-          <w:noProof/>
-        </w:rPr>
-      </w:r>
-      <w:r>
-        <w:rPr>
-          <w:noProof/>
-        </w:rPr>
-        <w:fldChar w:fldCharType="separate"/>
-      </w:r>
-      <w:r>
-        <w:rPr>
-          <w:noProof/>
-        </w:rPr>
-        <w:t>4</w:t>
-      </w:r>
-      <w:r>
-        <w:rPr>
-          <w:noProof/>
-        </w:rPr>
-        <w:fldChar w:fldCharType="end"/>
+        <w:t>5</w:t>
       </w:r>
     </w:p>
     <w:p>
@@ -1509,7 +1507,7 @@
           <w:noProof/>
           <w:lang w:val="pt-BR"/>
         </w:rPr>
-        <w:t>&lt;aTerm&gt;</w:t>
+        <w:t>Pizzailo</w:t>
       </w:r>
       <w:r>
         <w:rPr>
@@ -1521,36 +1519,7 @@
         <w:rPr>
           <w:noProof/>
         </w:rPr>
-        <w:fldChar w:fldCharType="begin"/>
-      </w:r>
-      <w:r>
-        <w:rPr>
-          <w:noProof/>
-        </w:rPr>
-        <w:instrText xml:space="preserve"> PAGEREF _Toc18206576 \h </w:instrText>
-      </w:r>
-      <w:r>
-        <w:rPr>
-          <w:noProof/>
-        </w:rPr>
-      </w:r>
-      <w:r>
-        <w:rPr>
-          <w:noProof/>
-        </w:rPr>
-        <w:fldChar w:fldCharType="separate"/>
-      </w:r>
-      <w:r>
-        <w:rPr>
-          <w:noProof/>
-        </w:rPr>
-        <w:t>4</w:t>
-      </w:r>
-      <w:r>
-        <w:rPr>
-          <w:noProof/>
-        </w:rPr>
-        <w:fldChar w:fldCharType="end"/>
+        <w:t>5</w:t>
       </w:r>
     </w:p>
     <w:p>
@@ -1561,37 +1530,139 @@
         </w:tabs>
         <w:rPr>
           <w:noProof/>
+        </w:rPr>
+      </w:pPr>
+      <w:r>
+        <w:rPr>
+          <w:noProof/>
+          <w:lang w:val="pt-BR"/>
+        </w:rPr>
+        <w:t>2.2</w:t>
+      </w:r>
+      <w:r>
+        <w:rPr>
+          <w:noProof/>
           <w:snapToGrid/>
           <w:sz w:val="24"/>
           <w:szCs w:val="24"/>
         </w:rPr>
-      </w:pPr>
-      <w:r>
-        <w:rPr>
-          <w:noProof/>
-          <w:lang w:val="pt-BR"/>
-        </w:rPr>
-        <w:t>2.2</w:t>
-      </w:r>
+        <w:tab/>
+      </w:r>
+      <w:r>
+        <w:rPr>
+          <w:noProof/>
+          <w:lang w:val="pt-BR"/>
+        </w:rPr>
+        <w:t>Motoboy</w:t>
+      </w:r>
+      <w:r>
+        <w:rPr>
+          <w:noProof/>
+        </w:rPr>
+        <w:tab/>
+      </w:r>
+      <w:r>
+        <w:rPr>
+          <w:noProof/>
+        </w:rPr>
+        <w:t>5</w:t>
+      </w:r>
+    </w:p>
+    <w:p>
+      <w:pPr>
+        <w:pStyle w:val="Sumrio2"/>
+        <w:tabs>
+          <w:tab w:val="left" w:pos="1000"/>
+        </w:tabs>
+        <w:rPr>
+          <w:noProof/>
+        </w:rPr>
+      </w:pPr>
+      <w:r>
+        <w:rPr>
+          <w:noProof/>
+          <w:lang w:val="pt-BR"/>
+        </w:rPr>
+        <w:t>2.3</w:t>
+      </w:r>
+      <w:r>
+        <w:rPr>
+          <w:noProof/>
+          <w:lang w:val="pt-BR"/>
+        </w:rPr>
+        <w:tab/>
+        <w:t>Delivery</w:t>
+      </w:r>
+      <w:r>
+        <w:rPr>
+          <w:noProof/>
+        </w:rPr>
+        <w:tab/>
+        <w:t>5</w:t>
+      </w:r>
+    </w:p>
+    <w:p>
+      <w:pPr>
+        <w:pStyle w:val="Sumrio2"/>
+        <w:tabs>
+          <w:tab w:val="left" w:pos="1000"/>
+        </w:tabs>
+        <w:rPr>
+          <w:noProof/>
+        </w:rPr>
+      </w:pPr>
+      <w:r>
+        <w:rPr>
+          <w:noProof/>
+          <w:lang w:val="pt-BR"/>
+        </w:rPr>
+        <w:t>2.4</w:t>
+      </w:r>
+      <w:r>
+        <w:rPr>
+          <w:noProof/>
+          <w:lang w:val="pt-BR"/>
+        </w:rPr>
+        <w:tab/>
+        <w:t>Pix</w:t>
+      </w:r>
+      <w:r>
+        <w:rPr>
+          <w:noProof/>
+        </w:rPr>
+        <w:tab/>
+        <w:t>5</w:t>
+      </w:r>
+    </w:p>
+    <w:p>
+      <w:pPr>
+        <w:pStyle w:val="Sumrio2"/>
+        <w:tabs>
+          <w:tab w:val="left" w:pos="1000"/>
+        </w:tabs>
+        <w:rPr>
+          <w:noProof/>
+        </w:rPr>
+      </w:pPr>
       <w:r>
         <w:rPr>
           <w:noProof/>
           <w:snapToGrid/>
-          <w:sz w:val="24"/>
-          <w:szCs w:val="24"/>
+        </w:rPr>
+        <w:t>2.5</w:t>
+      </w:r>
+      <w:r>
+        <w:rPr>
+          <w:noProof/>
+          <w:snapToGrid/>
         </w:rPr>
         <w:tab/>
-      </w:r>
-      <w:r>
-        <w:rPr>
-          <w:noProof/>
-          <w:lang w:val="pt-BR"/>
-        </w:rPr>
-        <w:t>&lt;anotherTerm&gt;</w:t>
-      </w:r>
-      <w:r>
-        <w:rPr>
-          <w:noProof/>
+        <w:t>End-to-end</w:t>
+      </w:r>
+      <w:r>
+        <w:rPr>
+          <w:noProof/>
+          <w:snapToGrid/>
         </w:rPr>
         <w:tab/>
       </w:r>
@@ -1599,44 +1670,174 @@
         <w:rPr>
           <w:noProof/>
         </w:rPr>
-        <w:fldChar w:fldCharType="begin"/>
-      </w:r>
-      <w:r>
-        <w:rPr>
-          <w:noProof/>
-        </w:rPr>
-        <w:instrText xml:space="preserve"> PAGEREF _Toc18206577 \h </w:instrText>
-      </w:r>
-      <w:r>
-        <w:rPr>
-          <w:noProof/>
-        </w:rPr>
-      </w:r>
-      <w:r>
-        <w:rPr>
-          <w:noProof/>
-        </w:rPr>
-        <w:fldChar w:fldCharType="separate"/>
-      </w:r>
-      <w:r>
-        <w:rPr>
-          <w:noProof/>
-        </w:rPr>
-        <w:t>4</w:t>
-      </w:r>
-      <w:r>
-        <w:rPr>
-          <w:noProof/>
-        </w:rPr>
-        <w:fldChar w:fldCharType="end"/>
-      </w:r>
-    </w:p>
+        <w:t>5</w:t>
+      </w:r>
+    </w:p>
+    <w:p>
+      <w:pPr>
+        <w:pStyle w:val="Sumrio2"/>
+        <w:tabs>
+          <w:tab w:val="left" w:pos="1000"/>
+        </w:tabs>
+        <w:rPr>
+          <w:noProof/>
+        </w:rPr>
+      </w:pPr>
+      <w:r>
+        <w:rPr>
+          <w:noProof/>
+          <w:snapToGrid/>
+        </w:rPr>
+        <w:t>2.6</w:t>
+      </w:r>
+      <w:r>
+        <w:rPr>
+          <w:noProof/>
+          <w:snapToGrid/>
+        </w:rPr>
+        <w:tab/>
+        <w:t>Time do restaurante</w:t>
+      </w:r>
+      <w:r>
+        <w:rPr>
+          <w:noProof/>
+        </w:rPr>
+        <w:tab/>
+        <w:t>5</w:t>
+      </w:r>
+    </w:p>
+    <w:p>
+      <w:pPr>
+        <w:pStyle w:val="Sumrio2"/>
+        <w:tabs>
+          <w:tab w:val="left" w:pos="1000"/>
+        </w:tabs>
+        <w:rPr>
+          <w:noProof/>
+        </w:rPr>
+      </w:pPr>
+      <w:r>
+        <w:rPr>
+          <w:noProof/>
+          <w:snapToGrid/>
+        </w:rPr>
+        <w:t>2.7</w:t>
+      </w:r>
+      <w:r>
+        <w:rPr>
+          <w:noProof/>
+          <w:snapToGrid/>
+        </w:rPr>
+        <w:tab/>
+        <w:t>Food service</w:t>
+      </w:r>
+      <w:r>
+        <w:rPr>
+          <w:noProof/>
+        </w:rPr>
+        <w:tab/>
+        <w:t>5</w:t>
+      </w:r>
+    </w:p>
+    <w:p>
+      <w:pPr>
+        <w:pStyle w:val="Sumrio2"/>
+        <w:tabs>
+          <w:tab w:val="left" w:pos="1000"/>
+        </w:tabs>
+        <w:rPr>
+          <w:noProof/>
+        </w:rPr>
+      </w:pPr>
+      <w:r>
+        <w:rPr>
+          <w:noProof/>
+          <w:snapToGrid/>
+        </w:rPr>
+        <w:t>2.8</w:t>
+      </w:r>
+      <w:r>
+        <w:rPr>
+          <w:noProof/>
+          <w:snapToGrid/>
+        </w:rPr>
+        <w:tab/>
+        <w:t>Fast food</w:t>
+      </w:r>
+      <w:r>
+        <w:rPr>
+          <w:noProof/>
+        </w:rPr>
+        <w:tab/>
+        <w:t>5</w:t>
+      </w:r>
+    </w:p>
+    <w:p>
+      <w:pPr>
+        <w:pStyle w:val="Sumrio2"/>
+        <w:tabs>
+          <w:tab w:val="left" w:pos="1000"/>
+        </w:tabs>
+        <w:rPr>
+          <w:noProof/>
+        </w:rPr>
+      </w:pPr>
+      <w:r>
+        <w:rPr>
+          <w:noProof/>
+          <w:snapToGrid/>
+        </w:rPr>
+        <w:t>2.9</w:t>
+      </w:r>
+      <w:r>
+        <w:rPr>
+          <w:noProof/>
+          <w:snapToGrid/>
+        </w:rPr>
+        <w:tab/>
+        <w:t>Time do restaurante</w:t>
+      </w:r>
+      <w:r>
+        <w:rPr>
+          <w:noProof/>
+        </w:rPr>
+        <w:tab/>
+        <w:t>5</w:t>
+      </w:r>
+    </w:p>
+    <w:p>
+      <w:pPr>
+        <w:pStyle w:val="Sumrio2"/>
+        <w:tabs>
+          <w:tab w:val="left" w:pos="1000"/>
+        </w:tabs>
+        <w:rPr>
+          <w:noProof/>
+        </w:rPr>
+      </w:pPr>
+      <w:r>
+        <w:rPr>
+          <w:noProof/>
+          <w:snapToGrid/>
+        </w:rPr>
+        <w:tab/>
+      </w:r>
+      <w:r>
+        <w:rPr>
+          <w:noProof/>
+        </w:rPr>
+        <w:tab/>
+      </w:r>
+    </w:p>
+    <w:p/>
+    <w:p/>
     <w:p>
       <w:pPr>
         <w:pStyle w:val="Sumrio3"/>
         <w:tabs>
           <w:tab w:val="left" w:pos="1600"/>
         </w:tabs>
+        <w:ind w:left="0"/>
         <w:rPr>
           <w:noProof/>
           <w:snapToGrid/>
@@ -1644,6 +1845,15 @@
           <w:szCs w:val="24"/>
         </w:rPr>
       </w:pPr>
+      <w:r>
+        <w:rPr>
+          <w:noProof/>
+          <w:snapToGrid/>
+          <w:sz w:val="24"/>
+          <w:szCs w:val="24"/>
+        </w:rPr>
+        <w:tab/>
+      </w:r>
     </w:p>
     <w:p>
       <w:pPr>
@@ -1912,19 +2122,7 @@
         <w:rPr>
           <w:lang w:val="pt-BR"/>
         </w:rPr>
-        <w:t xml:space="preserve">mais especificamente o atendimento ao cliente, o gerenciamento do </w:t>
-      </w:r>
-      <w:r>
-        <w:rPr>
-          <w:lang w:val="pt-BR"/>
-        </w:rPr>
-        <w:t>cadastro</w:t>
-      </w:r>
-      <w:r>
-        <w:rPr>
-          <w:lang w:val="pt-BR"/>
-        </w:rPr>
-        <w:t xml:space="preserve"> do cliente, o gerenciamento do cardápio, gerenciamento do estoque e geração de relatórios de vendas e o gerenciamento de usuários.</w:t>
+        <w:t>mais especificamente o atendimento ao cliente, o gerenciamento do cadastro do cliente, o gerenciamento do cardápio, gerenciamento do estoque e geração de relatórios de vendas e o gerenciamento de usuários.</w:t>
       </w:r>
     </w:p>
     <w:p>
@@ -2703,6 +2901,7 @@
           <w:lang w:val="pt-BR"/>
         </w:rPr>
       </w:pPr>
+      <w:bookmarkStart w:id="17" w:name="_Hlk74485670"/>
       <w:r>
         <w:rPr>
           <w:lang w:val="pt-BR"/>
@@ -2716,6 +2915,7 @@
         <w:t>ivery</w:t>
       </w:r>
     </w:p>
+    <w:bookmarkEnd w:id="17"/>
     <w:p>
       <w:pPr>
         <w:pStyle w:val="Corpodetexto"/>
@@ -2770,6 +2970,7 @@
           <w:lang w:val="pt-BR"/>
         </w:rPr>
       </w:pPr>
+      <w:bookmarkStart w:id="18" w:name="_Hlk74485701"/>
       <w:proofErr w:type="spellStart"/>
       <w:r>
         <w:rPr>
@@ -2779,6 +2980,7 @@
       </w:r>
       <w:proofErr w:type="spellEnd"/>
     </w:p>
+    <w:bookmarkEnd w:id="18"/>
     <w:p>
       <w:pPr>
         <w:pStyle w:val="Corpodetexto"/>
@@ -2824,6 +3026,7 @@
           <w:lang w:val="pt-BR"/>
         </w:rPr>
       </w:pPr>
+      <w:bookmarkStart w:id="19" w:name="_Hlk74485746"/>
       <w:proofErr w:type="spellStart"/>
       <w:r>
         <w:rPr>
@@ -2833,6 +3036,7 @@
       </w:r>
       <w:proofErr w:type="spellEnd"/>
     </w:p>
+    <w:bookmarkEnd w:id="19"/>
     <w:p>
       <w:pPr>
         <w:pStyle w:val="Corpodetexto"/>
@@ -2979,6 +3183,7 @@
           <w:lang w:val="pt-BR"/>
         </w:rPr>
       </w:pPr>
+      <w:bookmarkStart w:id="20" w:name="_Hlk74485870"/>
       <w:r>
         <w:rPr>
           <w:lang w:val="pt-BR"/>
@@ -2998,6 +3203,7 @@
         <w:t>restaurante</w:t>
       </w:r>
     </w:p>
+    <w:bookmarkEnd w:id="20"/>
     <w:p>
       <w:pPr>
         <w:pStyle w:val="Corpodetexto"/>
@@ -3213,13 +3419,7 @@
         <w:rPr>
           <w:lang w:val="pt-BR"/>
         </w:rPr>
-        <w:t>ast food</w:t>
-      </w:r>
-      <w:r>
-        <w:rPr>
-          <w:lang w:val="pt-BR"/>
-        </w:rPr>
-        <w:t xml:space="preserve"> </w:t>
+        <w:t xml:space="preserve">ast food </w:t>
       </w:r>
       <w:r>
         <w:rPr>
@@ -3316,6 +3516,7 @@
           <w:lang w:val="pt-BR"/>
         </w:rPr>
       </w:pPr>
+      <w:bookmarkStart w:id="21" w:name="_Hlk74485938"/>
       <w:r>
         <w:rPr>
           <w:lang w:val="pt-BR"/>
@@ -3323,6 +3524,7 @@
         <w:t>Time do restaurante</w:t>
       </w:r>
     </w:p>
+    <w:bookmarkEnd w:id="21"/>
     <w:p>
       <w:pPr>
         <w:pStyle w:val="Corpodetexto"/>
@@ -3346,8 +3548,8 @@
       </w:pPr>
     </w:p>
     <w:sectPr>
-      <w:headerReference w:type="default" r:id="rId8"/>
-      <w:footerReference w:type="default" r:id="rId9"/>
+      <w:headerReference w:type="default" r:id="rId14"/>
+      <w:footerReference w:type="default" r:id="rId15"/>
       <w:pgSz w:w="12240" w:h="15840" w:code="1"/>
       <w:pgMar w:top="1417" w:right="1440" w:bottom="1417" w:left="1440" w:header="720" w:footer="720" w:gutter="0"/>
       <w:cols w:space="720"/>
@@ -3382,6 +3584,36 @@
 </file>
 
 <file path=word/footer1.xml><?xml version="1.0" encoding="utf-8"?>
+<w:ftr xmlns:wpc="http://schemas.microsoft.com/office/word/2010/wordprocessingCanvas" xmlns:cx="http://schemas.microsoft.com/office/drawing/2014/chartex" xmlns:cx1="http://schemas.microsoft.com/office/drawing/2015/9/8/chartex" xmlns:cx2="http://schemas.microsoft.com/office/drawing/2015/10/21/chartex" xmlns:cx3="http://schemas.microsoft.com/office/drawing/2016/5/9/chartex" xmlns:cx4="http://schemas.microsoft.com/office/drawing/2016/5/10/chartex" xmlns:cx5="http://schemas.microsoft.com/office/drawing/2016/5/11/chartex" xmlns:cx6="http://schemas.microsoft.com/office/drawing/2016/5/12/chartex" xmlns:cx7="http://schemas.microsoft.com/office/drawing/2016/5/13/chartex" xmlns:cx8="http://schemas.microsoft.com/office/drawing/2016/5/14/chartex" xmlns:mc="http://schemas.openxmlformats.org/markup-compatibility/2006" xmlns:aink="http://schemas.microsoft.com/office/drawing/2016/ink" xmlns:am3d="http://schemas.microsoft.com/office/drawing/2017/model3d" xmlns:o="urn:schemas-microsoft-com:office:office" xmlns:r="http://schemas.openxmlformats.org/officeDocument/2006/relationships" xmlns:m="http://schemas.openxmlformats.org/officeDocument/2006/math" xmlns:v="urn:schemas-microsoft-com:vml" xmlns:wp14="http://schemas.microsoft.com/office/word/2010/wordprocessingDrawing" xmlns:wp="http://schemas.openxmlformats.org/drawingml/2006/wordprocessingDrawing" xmlns:w10="urn:schemas-microsoft-com:office:word" xmlns:w="http://schemas.openxmlformats.org/wordprocessingml/2006/main" xmlns:w14="http://schemas.microsoft.com/office/word/2010/wordml" xmlns:w15="http://schemas.microsoft.com/office/word/2012/wordml" xmlns:w16cex="http://schemas.microsoft.com/office/word/2018/wordml/cex" xmlns:w16cid="http://schemas.microsoft.com/office/word/2016/wordml/cid" xmlns:w16="http://schemas.microsoft.com/office/word/2018/wordml" xmlns:w16sdtdh="http://schemas.microsoft.com/office/word/2020/wordml/sdtdatahash" xmlns:w16se="http://schemas.microsoft.com/office/word/2015/wordml/symex" xmlns:wpg="http://schemas.microsoft.com/office/word/2010/wordprocessingGroup" xmlns:wpi="http://schemas.microsoft.com/office/word/2010/wordprocessingInk" xmlns:wne="http://schemas.microsoft.com/office/word/2006/wordml" xmlns:wps="http://schemas.microsoft.com/office/word/2010/wordprocessingShape" mc:Ignorable="w14 w15 w16se w16cid w16 w16cex w16sdtdh wp14">
+  <w:p>
+    <w:pPr>
+      <w:pStyle w:val="Rodap"/>
+    </w:pPr>
+  </w:p>
+</w:ftr>
+</file>
+
+<file path=word/footer2.xml><?xml version="1.0" encoding="utf-8"?>
+<w:ftr xmlns:wpc="http://schemas.microsoft.com/office/word/2010/wordprocessingCanvas" xmlns:cx="http://schemas.microsoft.com/office/drawing/2014/chartex" xmlns:cx1="http://schemas.microsoft.com/office/drawing/2015/9/8/chartex" xmlns:cx2="http://schemas.microsoft.com/office/drawing/2015/10/21/chartex" xmlns:cx3="http://schemas.microsoft.com/office/drawing/2016/5/9/chartex" xmlns:cx4="http://schemas.microsoft.com/office/drawing/2016/5/10/chartex" xmlns:cx5="http://schemas.microsoft.com/office/drawing/2016/5/11/chartex" xmlns:cx6="http://schemas.microsoft.com/office/drawing/2016/5/12/chartex" xmlns:cx7="http://schemas.microsoft.com/office/drawing/2016/5/13/chartex" xmlns:cx8="http://schemas.microsoft.com/office/drawing/2016/5/14/chartex" xmlns:mc="http://schemas.openxmlformats.org/markup-compatibility/2006" xmlns:aink="http://schemas.microsoft.com/office/drawing/2016/ink" xmlns:am3d="http://schemas.microsoft.com/office/drawing/2017/model3d" xmlns:o="urn:schemas-microsoft-com:office:office" xmlns:r="http://schemas.openxmlformats.org/officeDocument/2006/relationships" xmlns:m="http://schemas.openxmlformats.org/officeDocument/2006/math" xmlns:v="urn:schemas-microsoft-com:vml" xmlns:wp14="http://schemas.microsoft.com/office/word/2010/wordprocessingDrawing" xmlns:wp="http://schemas.openxmlformats.org/drawingml/2006/wordprocessingDrawing" xmlns:w10="urn:schemas-microsoft-com:office:word" xmlns:w="http://schemas.openxmlformats.org/wordprocessingml/2006/main" xmlns:w14="http://schemas.microsoft.com/office/word/2010/wordml" xmlns:w15="http://schemas.microsoft.com/office/word/2012/wordml" xmlns:w16cex="http://schemas.microsoft.com/office/word/2018/wordml/cex" xmlns:w16cid="http://schemas.microsoft.com/office/word/2016/wordml/cid" xmlns:w16="http://schemas.microsoft.com/office/word/2018/wordml" xmlns:w16sdtdh="http://schemas.microsoft.com/office/word/2020/wordml/sdtdatahash" xmlns:w16se="http://schemas.microsoft.com/office/word/2015/wordml/symex" xmlns:wpg="http://schemas.microsoft.com/office/word/2010/wordprocessingGroup" xmlns:wpi="http://schemas.microsoft.com/office/word/2010/wordprocessingInk" xmlns:wne="http://schemas.microsoft.com/office/word/2006/wordml" xmlns:wps="http://schemas.microsoft.com/office/word/2010/wordprocessingShape" mc:Ignorable="w14 w15 w16se w16cid w16 w16cex w16sdtdh wp14">
+  <w:p>
+    <w:pPr>
+      <w:pStyle w:val="Rodap"/>
+    </w:pPr>
+  </w:p>
+</w:ftr>
+</file>
+
+<file path=word/footer3.xml><?xml version="1.0" encoding="utf-8"?>
+<w:ftr xmlns:wpc="http://schemas.microsoft.com/office/word/2010/wordprocessingCanvas" xmlns:cx="http://schemas.microsoft.com/office/drawing/2014/chartex" xmlns:cx1="http://schemas.microsoft.com/office/drawing/2015/9/8/chartex" xmlns:cx2="http://schemas.microsoft.com/office/drawing/2015/10/21/chartex" xmlns:cx3="http://schemas.microsoft.com/office/drawing/2016/5/9/chartex" xmlns:cx4="http://schemas.microsoft.com/office/drawing/2016/5/10/chartex" xmlns:cx5="http://schemas.microsoft.com/office/drawing/2016/5/11/chartex" xmlns:cx6="http://schemas.microsoft.com/office/drawing/2016/5/12/chartex" xmlns:cx7="http://schemas.microsoft.com/office/drawing/2016/5/13/chartex" xmlns:cx8="http://schemas.microsoft.com/office/drawing/2016/5/14/chartex" xmlns:mc="http://schemas.openxmlformats.org/markup-compatibility/2006" xmlns:aink="http://schemas.microsoft.com/office/drawing/2016/ink" xmlns:am3d="http://schemas.microsoft.com/office/drawing/2017/model3d" xmlns:o="urn:schemas-microsoft-com:office:office" xmlns:r="http://schemas.openxmlformats.org/officeDocument/2006/relationships" xmlns:m="http://schemas.openxmlformats.org/officeDocument/2006/math" xmlns:v="urn:schemas-microsoft-com:vml" xmlns:wp14="http://schemas.microsoft.com/office/word/2010/wordprocessingDrawing" xmlns:wp="http://schemas.openxmlformats.org/drawingml/2006/wordprocessingDrawing" xmlns:w10="urn:schemas-microsoft-com:office:word" xmlns:w="http://schemas.openxmlformats.org/wordprocessingml/2006/main" xmlns:w14="http://schemas.microsoft.com/office/word/2010/wordml" xmlns:w15="http://schemas.microsoft.com/office/word/2012/wordml" xmlns:w16cex="http://schemas.microsoft.com/office/word/2018/wordml/cex" xmlns:w16cid="http://schemas.microsoft.com/office/word/2016/wordml/cid" xmlns:w16="http://schemas.microsoft.com/office/word/2018/wordml" xmlns:w16sdtdh="http://schemas.microsoft.com/office/word/2020/wordml/sdtdatahash" xmlns:w16se="http://schemas.microsoft.com/office/word/2015/wordml/symex" xmlns:wpg="http://schemas.microsoft.com/office/word/2010/wordprocessingGroup" xmlns:wpi="http://schemas.microsoft.com/office/word/2010/wordprocessingInk" xmlns:wne="http://schemas.microsoft.com/office/word/2006/wordml" xmlns:wps="http://schemas.microsoft.com/office/word/2010/wordprocessingShape" mc:Ignorable="w14 w15 w16se w16cid w16 w16cex w16sdtdh wp14">
+  <w:p>
+    <w:pPr>
+      <w:pStyle w:val="Rodap"/>
+    </w:pPr>
+  </w:p>
+</w:ftr>
+</file>
+
+<file path=word/footer4.xml><?xml version="1.0" encoding="utf-8"?>
 <w:ftr xmlns:wpc="http://schemas.microsoft.com/office/word/2010/wordprocessingCanvas" xmlns:cx="http://schemas.microsoft.com/office/drawing/2014/chartex" xmlns:cx1="http://schemas.microsoft.com/office/drawing/2015/9/8/chartex" xmlns:cx2="http://schemas.microsoft.com/office/drawing/2015/10/21/chartex" xmlns:cx3="http://schemas.microsoft.com/office/drawing/2016/5/9/chartex" xmlns:cx4="http://schemas.microsoft.com/office/drawing/2016/5/10/chartex" xmlns:cx5="http://schemas.microsoft.com/office/drawing/2016/5/11/chartex" xmlns:cx6="http://schemas.microsoft.com/office/drawing/2016/5/12/chartex" xmlns:cx7="http://schemas.microsoft.com/office/drawing/2016/5/13/chartex" xmlns:cx8="http://schemas.microsoft.com/office/drawing/2016/5/14/chartex" xmlns:mc="http://schemas.openxmlformats.org/markup-compatibility/2006" xmlns:aink="http://schemas.microsoft.com/office/drawing/2016/ink" xmlns:am3d="http://schemas.microsoft.com/office/drawing/2017/model3d" xmlns:o="urn:schemas-microsoft-com:office:office" xmlns:r="http://schemas.openxmlformats.org/officeDocument/2006/relationships" xmlns:m="http://schemas.openxmlformats.org/officeDocument/2006/math" xmlns:v="urn:schemas-microsoft-com:vml" xmlns:wp14="http://schemas.microsoft.com/office/word/2010/wordprocessingDrawing" xmlns:wp="http://schemas.openxmlformats.org/drawingml/2006/wordprocessingDrawing" xmlns:w10="urn:schemas-microsoft-com:office:word" xmlns:w="http://schemas.openxmlformats.org/wordprocessingml/2006/main" xmlns:w14="http://schemas.microsoft.com/office/word/2010/wordml" xmlns:w15="http://schemas.microsoft.com/office/word/2012/wordml" xmlns:w16cex="http://schemas.microsoft.com/office/word/2018/wordml/cex" xmlns:w16cid="http://schemas.microsoft.com/office/word/2016/wordml/cid" xmlns:w16="http://schemas.microsoft.com/office/word/2018/wordml" xmlns:w16sdtdh="http://schemas.microsoft.com/office/word/2020/wordml/sdtdatahash" xmlns:w16se="http://schemas.microsoft.com/office/word/2015/wordml/symex" xmlns:wpg="http://schemas.microsoft.com/office/word/2010/wordprocessingGroup" xmlns:wpi="http://schemas.microsoft.com/office/word/2010/wordprocessingInk" xmlns:wne="http://schemas.microsoft.com/office/word/2006/wordml" xmlns:wps="http://schemas.microsoft.com/office/word/2010/wordprocessingShape" mc:Ignorable="w14 w15 w16se w16cid w16 w16cex w16sdtdh wp14">
   <w:tbl>
     <w:tblPr>
@@ -3446,25 +3678,13 @@
             <w:fldChar w:fldCharType="begin"/>
           </w:r>
           <w:r>
-            <w:instrText xml:space="preserve"> DOCPROPERTY "Company"  \* MERGEFORMAT </w:instrText>
+            <w:instrText>DOCPROPERTY "Company"</w:instrText>
           </w:r>
           <w:r>
             <w:fldChar w:fldCharType="separate"/>
           </w:r>
           <w:r>
-            <w:rPr>
-              <w:b/>
-              <w:bCs/>
-            </w:rPr>
-            <w:t xml:space="preserve">&lt;Nome da </w:t>
-          </w:r>
-          <w:proofErr w:type="spellStart"/>
-          <w:r>
-            <w:t>Empresa</w:t>
-          </w:r>
-          <w:proofErr w:type="spellEnd"/>
-          <w:r>
-            <w:t>&gt;</w:t>
+            <w:t>FATEC Factory</w:t>
           </w:r>
           <w:r>
             <w:fldChar w:fldCharType="end"/>
@@ -3589,6 +3809,16 @@
 <w:hdr xmlns:wpc="http://schemas.microsoft.com/office/word/2010/wordprocessingCanvas" xmlns:cx="http://schemas.microsoft.com/office/drawing/2014/chartex" xmlns:cx1="http://schemas.microsoft.com/office/drawing/2015/9/8/chartex" xmlns:cx2="http://schemas.microsoft.com/office/drawing/2015/10/21/chartex" xmlns:cx3="http://schemas.microsoft.com/office/drawing/2016/5/9/chartex" xmlns:cx4="http://schemas.microsoft.com/office/drawing/2016/5/10/chartex" xmlns:cx5="http://schemas.microsoft.com/office/drawing/2016/5/11/chartex" xmlns:cx6="http://schemas.microsoft.com/office/drawing/2016/5/12/chartex" xmlns:cx7="http://schemas.microsoft.com/office/drawing/2016/5/13/chartex" xmlns:cx8="http://schemas.microsoft.com/office/drawing/2016/5/14/chartex" xmlns:mc="http://schemas.openxmlformats.org/markup-compatibility/2006" xmlns:aink="http://schemas.microsoft.com/office/drawing/2016/ink" xmlns:am3d="http://schemas.microsoft.com/office/drawing/2017/model3d" xmlns:o="urn:schemas-microsoft-com:office:office" xmlns:r="http://schemas.openxmlformats.org/officeDocument/2006/relationships" xmlns:m="http://schemas.openxmlformats.org/officeDocument/2006/math" xmlns:v="urn:schemas-microsoft-com:vml" xmlns:wp14="http://schemas.microsoft.com/office/word/2010/wordprocessingDrawing" xmlns:wp="http://schemas.openxmlformats.org/drawingml/2006/wordprocessingDrawing" xmlns:w10="urn:schemas-microsoft-com:office:word" xmlns:w="http://schemas.openxmlformats.org/wordprocessingml/2006/main" xmlns:w14="http://schemas.microsoft.com/office/word/2010/wordml" xmlns:w15="http://schemas.microsoft.com/office/word/2012/wordml" xmlns:w16cex="http://schemas.microsoft.com/office/word/2018/wordml/cex" xmlns:w16cid="http://schemas.microsoft.com/office/word/2016/wordml/cid" xmlns:w16="http://schemas.microsoft.com/office/word/2018/wordml" xmlns:w16sdtdh="http://schemas.microsoft.com/office/word/2020/wordml/sdtdatahash" xmlns:w16se="http://schemas.microsoft.com/office/word/2015/wordml/symex" xmlns:wpg="http://schemas.microsoft.com/office/word/2010/wordprocessingGroup" xmlns:wpi="http://schemas.microsoft.com/office/word/2010/wordprocessingInk" xmlns:wne="http://schemas.microsoft.com/office/word/2006/wordml" xmlns:wps="http://schemas.microsoft.com/office/word/2010/wordprocessingShape" mc:Ignorable="w14 w15 w16se w16cid w16 w16cex w16sdtdh wp14">
   <w:p>
     <w:pPr>
+      <w:pStyle w:val="Cabealho"/>
+    </w:pPr>
+  </w:p>
+</w:hdr>
+</file>
+
+<file path=word/header2.xml><?xml version="1.0" encoding="utf-8"?>
+<w:hdr xmlns:wpc="http://schemas.microsoft.com/office/word/2010/wordprocessingCanvas" xmlns:cx="http://schemas.microsoft.com/office/drawing/2014/chartex" xmlns:cx1="http://schemas.microsoft.com/office/drawing/2015/9/8/chartex" xmlns:cx2="http://schemas.microsoft.com/office/drawing/2015/10/21/chartex" xmlns:cx3="http://schemas.microsoft.com/office/drawing/2016/5/9/chartex" xmlns:cx4="http://schemas.microsoft.com/office/drawing/2016/5/10/chartex" xmlns:cx5="http://schemas.microsoft.com/office/drawing/2016/5/11/chartex" xmlns:cx6="http://schemas.microsoft.com/office/drawing/2016/5/12/chartex" xmlns:cx7="http://schemas.microsoft.com/office/drawing/2016/5/13/chartex" xmlns:cx8="http://schemas.microsoft.com/office/drawing/2016/5/14/chartex" xmlns:mc="http://schemas.openxmlformats.org/markup-compatibility/2006" xmlns:aink="http://schemas.microsoft.com/office/drawing/2016/ink" xmlns:am3d="http://schemas.microsoft.com/office/drawing/2017/model3d" xmlns:o="urn:schemas-microsoft-com:office:office" xmlns:r="http://schemas.openxmlformats.org/officeDocument/2006/relationships" xmlns:m="http://schemas.openxmlformats.org/officeDocument/2006/math" xmlns:v="urn:schemas-microsoft-com:vml" xmlns:wp14="http://schemas.microsoft.com/office/word/2010/wordprocessingDrawing" xmlns:wp="http://schemas.openxmlformats.org/drawingml/2006/wordprocessingDrawing" xmlns:w10="urn:schemas-microsoft-com:office:word" xmlns:w="http://schemas.openxmlformats.org/wordprocessingml/2006/main" xmlns:w14="http://schemas.microsoft.com/office/word/2010/wordml" xmlns:w15="http://schemas.microsoft.com/office/word/2012/wordml" xmlns:w16cex="http://schemas.microsoft.com/office/word/2018/wordml/cex" xmlns:w16cid="http://schemas.microsoft.com/office/word/2016/wordml/cid" xmlns:w16="http://schemas.microsoft.com/office/word/2018/wordml" xmlns:w16sdtdh="http://schemas.microsoft.com/office/word/2020/wordml/sdtdatahash" xmlns:w16se="http://schemas.microsoft.com/office/word/2015/wordml/symex" xmlns:wpg="http://schemas.microsoft.com/office/word/2010/wordprocessingGroup" xmlns:wpi="http://schemas.microsoft.com/office/word/2010/wordprocessingInk" xmlns:wne="http://schemas.microsoft.com/office/word/2006/wordml" xmlns:wps="http://schemas.microsoft.com/office/word/2010/wordprocessingShape" mc:Ignorable="w14 w15 w16se w16cid w16 w16cex w16sdtdh wp14">
+  <w:p>
+    <w:pPr>
       <w:rPr>
         <w:sz w:val="24"/>
         <w:szCs w:val="24"/>
@@ -3613,22 +3843,19 @@
       </w:pBdr>
       <w:jc w:val="right"/>
       <w:rPr>
-        <w:rFonts w:ascii="Arial" w:hAnsi="Arial"/>
+        <w:sz w:val="24"/>
+        <w:szCs w:val="24"/>
+      </w:rPr>
+    </w:pPr>
+    <w:r>
+      <w:rPr>
+        <w:rFonts w:ascii="Arial" w:hAnsi="Arial" w:cs="Arial"/>
         <w:b/>
         <w:bCs/>
         <w:sz w:val="36"/>
         <w:szCs w:val="36"/>
       </w:rPr>
-    </w:pPr>
-    <w:r>
-      <w:rPr>
-        <w:rFonts w:ascii="Arial" w:hAnsi="Arial"/>
-        <w:b/>
-        <w:bCs/>
-        <w:sz w:val="36"/>
-        <w:szCs w:val="36"/>
-      </w:rPr>
-      <w:fldChar w:fldCharType="begin"/>
+      <w:t>©</w:t>
     </w:r>
     <w:r>
       <w:rPr>
@@ -3638,70 +3865,8 @@
         <w:sz w:val="36"/>
         <w:szCs w:val="36"/>
       </w:rPr>
-      <w:instrText xml:space="preserve"> DOCPROPERTY "Company"  \* MERGEFORMAT </w:instrText>
+      <w:t>FATEC Factory</w:t>
     </w:r>
-    <w:r>
-      <w:rPr>
-        <w:rFonts w:ascii="Arial" w:hAnsi="Arial"/>
-        <w:b/>
-        <w:bCs/>
-        <w:sz w:val="36"/>
-        <w:szCs w:val="36"/>
-      </w:rPr>
-      <w:fldChar w:fldCharType="separate"/>
-    </w:r>
-    <w:r>
-      <w:rPr>
-        <w:rFonts w:ascii="Arial" w:hAnsi="Arial"/>
-        <w:sz w:val="36"/>
-        <w:szCs w:val="36"/>
-      </w:rPr>
-      <w:t xml:space="preserve">&lt;Nome da </w:t>
-    </w:r>
-    <w:proofErr w:type="spellStart"/>
-    <w:r>
-      <w:rPr>
-        <w:rFonts w:ascii="Arial" w:hAnsi="Arial"/>
-        <w:b/>
-        <w:bCs/>
-        <w:sz w:val="36"/>
-        <w:szCs w:val="36"/>
-      </w:rPr>
-      <w:t>Empresa</w:t>
-    </w:r>
-    <w:proofErr w:type="spellEnd"/>
-    <w:r>
-      <w:rPr>
-        <w:rFonts w:ascii="Arial" w:hAnsi="Arial"/>
-        <w:b/>
-        <w:bCs/>
-        <w:sz w:val="36"/>
-        <w:szCs w:val="36"/>
-      </w:rPr>
-      <w:t>&gt;</w:t>
-    </w:r>
-    <w:r>
-      <w:rPr>
-        <w:rFonts w:ascii="Arial" w:hAnsi="Arial"/>
-        <w:b/>
-        <w:bCs/>
-        <w:sz w:val="36"/>
-        <w:szCs w:val="36"/>
-      </w:rPr>
-      <w:fldChar w:fldCharType="end"/>
-    </w:r>
-  </w:p>
-  <w:p>
-    <w:pPr>
-      <w:pBdr>
-        <w:bottom w:val="single" w:sz="6" w:space="1" w:color="auto"/>
-      </w:pBdr>
-      <w:jc w:val="right"/>
-      <w:rPr>
-        <w:sz w:val="24"/>
-        <w:szCs w:val="24"/>
-      </w:rPr>
-    </w:pPr>
   </w:p>
   <w:p>
     <w:pPr>
@@ -3711,7 +3876,17 @@
 </w:hdr>
 </file>
 
-<file path=word/header2.xml><?xml version="1.0" encoding="utf-8"?>
+<file path=word/header3.xml><?xml version="1.0" encoding="utf-8"?>
+<w:hdr xmlns:wpc="http://schemas.microsoft.com/office/word/2010/wordprocessingCanvas" xmlns:cx="http://schemas.microsoft.com/office/drawing/2014/chartex" xmlns:cx1="http://schemas.microsoft.com/office/drawing/2015/9/8/chartex" xmlns:cx2="http://schemas.microsoft.com/office/drawing/2015/10/21/chartex" xmlns:cx3="http://schemas.microsoft.com/office/drawing/2016/5/9/chartex" xmlns:cx4="http://schemas.microsoft.com/office/drawing/2016/5/10/chartex" xmlns:cx5="http://schemas.microsoft.com/office/drawing/2016/5/11/chartex" xmlns:cx6="http://schemas.microsoft.com/office/drawing/2016/5/12/chartex" xmlns:cx7="http://schemas.microsoft.com/office/drawing/2016/5/13/chartex" xmlns:cx8="http://schemas.microsoft.com/office/drawing/2016/5/14/chartex" xmlns:mc="http://schemas.openxmlformats.org/markup-compatibility/2006" xmlns:aink="http://schemas.microsoft.com/office/drawing/2016/ink" xmlns:am3d="http://schemas.microsoft.com/office/drawing/2017/model3d" xmlns:o="urn:schemas-microsoft-com:office:office" xmlns:r="http://schemas.openxmlformats.org/officeDocument/2006/relationships" xmlns:m="http://schemas.openxmlformats.org/officeDocument/2006/math" xmlns:v="urn:schemas-microsoft-com:vml" xmlns:wp14="http://schemas.microsoft.com/office/word/2010/wordprocessingDrawing" xmlns:wp="http://schemas.openxmlformats.org/drawingml/2006/wordprocessingDrawing" xmlns:w10="urn:schemas-microsoft-com:office:word" xmlns:w="http://schemas.openxmlformats.org/wordprocessingml/2006/main" xmlns:w14="http://schemas.microsoft.com/office/word/2010/wordml" xmlns:w15="http://schemas.microsoft.com/office/word/2012/wordml" xmlns:w16cex="http://schemas.microsoft.com/office/word/2018/wordml/cex" xmlns:w16cid="http://schemas.microsoft.com/office/word/2016/wordml/cid" xmlns:w16="http://schemas.microsoft.com/office/word/2018/wordml" xmlns:w16sdtdh="http://schemas.microsoft.com/office/word/2020/wordml/sdtdatahash" xmlns:w16se="http://schemas.microsoft.com/office/word/2015/wordml/symex" xmlns:wpg="http://schemas.microsoft.com/office/word/2010/wordprocessingGroup" xmlns:wpi="http://schemas.microsoft.com/office/word/2010/wordprocessingInk" xmlns:wne="http://schemas.microsoft.com/office/word/2006/wordml" xmlns:wps="http://schemas.microsoft.com/office/word/2010/wordprocessingShape" mc:Ignorable="w14 w15 w16se w16cid w16 w16cex w16sdtdh wp14">
+  <w:p>
+    <w:pPr>
+      <w:pStyle w:val="Cabealho"/>
+    </w:pPr>
+  </w:p>
+</w:hdr>
+</file>
+
+<file path=word/header4.xml><?xml version="1.0" encoding="utf-8"?>
 <w:hdr xmlns:wpc="http://schemas.microsoft.com/office/word/2010/wordprocessingCanvas" xmlns:cx="http://schemas.microsoft.com/office/drawing/2014/chartex" xmlns:cx1="http://schemas.microsoft.com/office/drawing/2015/9/8/chartex" xmlns:cx2="http://schemas.microsoft.com/office/drawing/2015/10/21/chartex" xmlns:cx3="http://schemas.microsoft.com/office/drawing/2016/5/9/chartex" xmlns:cx4="http://schemas.microsoft.com/office/drawing/2016/5/10/chartex" xmlns:cx5="http://schemas.microsoft.com/office/drawing/2016/5/11/chartex" xmlns:cx6="http://schemas.microsoft.com/office/drawing/2016/5/12/chartex" xmlns:cx7="http://schemas.microsoft.com/office/drawing/2016/5/13/chartex" xmlns:cx8="http://schemas.microsoft.com/office/drawing/2016/5/14/chartex" xmlns:mc="http://schemas.openxmlformats.org/markup-compatibility/2006" xmlns:aink="http://schemas.microsoft.com/office/drawing/2016/ink" xmlns:am3d="http://schemas.microsoft.com/office/drawing/2017/model3d" xmlns:o="urn:schemas-microsoft-com:office:office" xmlns:r="http://schemas.openxmlformats.org/officeDocument/2006/relationships" xmlns:m="http://schemas.openxmlformats.org/officeDocument/2006/math" xmlns:v="urn:schemas-microsoft-com:vml" xmlns:wp14="http://schemas.microsoft.com/office/word/2010/wordprocessingDrawing" xmlns:wp="http://schemas.openxmlformats.org/drawingml/2006/wordprocessingDrawing" xmlns:w10="urn:schemas-microsoft-com:office:word" xmlns:w="http://schemas.openxmlformats.org/wordprocessingml/2006/main" xmlns:w14="http://schemas.microsoft.com/office/word/2010/wordml" xmlns:w15="http://schemas.microsoft.com/office/word/2012/wordml" xmlns:w16cex="http://schemas.microsoft.com/office/word/2018/wordml/cex" xmlns:w16cid="http://schemas.microsoft.com/office/word/2016/wordml/cid" xmlns:w16="http://schemas.microsoft.com/office/word/2018/wordml" xmlns:w16sdtdh="http://schemas.microsoft.com/office/word/2020/wordml/sdtdatahash" xmlns:w16se="http://schemas.microsoft.com/office/word/2015/wordml/symex" xmlns:wpg="http://schemas.microsoft.com/office/word/2010/wordprocessingGroup" xmlns:wpi="http://schemas.microsoft.com/office/word/2010/wordprocessingInk" xmlns:wne="http://schemas.microsoft.com/office/word/2006/wordml" xmlns:wps="http://schemas.microsoft.com/office/word/2010/wordprocessingShape" mc:Ignorable="w14 w15 w16se w16cid w16 w16cex w16sdtdh wp14">
   <w:tbl>
     <w:tblPr>
@@ -3743,29 +3918,27 @@
           </w:tcBorders>
         </w:tcPr>
         <w:p>
-          <w:r>
-            <w:fldChar w:fldCharType="begin"/>
-          </w:r>
-          <w:r>
-            <w:instrText xml:space="preserve"> SUBJECT  \* MERGEFORMAT </w:instrText>
-          </w:r>
-          <w:r>
-            <w:fldChar w:fldCharType="separate"/>
-          </w:r>
-          <w:r>
-            <w:t xml:space="preserve">&lt;Nome do </w:t>
-          </w:r>
           <w:proofErr w:type="spellStart"/>
           <w:r>
             <w:t>Projeto</w:t>
           </w:r>
           <w:proofErr w:type="spellEnd"/>
           <w:r>
-            <w:t>&gt;</w:t>
+            <w:t xml:space="preserve"> Pizza </w:t>
           </w:r>
+          <w:proofErr w:type="spellStart"/>
           <w:r>
-            <w:fldChar w:fldCharType="end"/>
+            <w:t>Pizza</w:t>
           </w:r>
+          <w:proofErr w:type="spellEnd"/>
+          <w:r>
+            <w:t xml:space="preserve"> </w:t>
+          </w:r>
+          <w:proofErr w:type="spellStart"/>
+          <w:r>
+            <w:t>Pizza</w:t>
+          </w:r>
+          <w:proofErr w:type="spellEnd"/>
         </w:p>
       </w:tc>
       <w:tc>
@@ -3796,7 +3969,7 @@
             <w:t>Versão:</w:t>
           </w:r>
           <w:r>
-            <w:t xml:space="preserve">           &lt;1.0&gt;</w:t>
+            <w:t xml:space="preserve">           1.0</w:t>
           </w:r>
         </w:p>
       </w:tc>
@@ -3867,35 +4040,31 @@
             <w:rPr>
               <w:lang w:val="pt-BR"/>
             </w:rPr>
-            <w:t>&lt;</w:t>
+            <w:t>13</w:t>
           </w:r>
-          <w:proofErr w:type="spellStart"/>
-          <w:r>
-            <w:rPr>
-              <w:lang w:val="pt-BR"/>
-            </w:rPr>
-            <w:t>dd</w:t>
-          </w:r>
-          <w:proofErr w:type="spellEnd"/>
           <w:r>
             <w:rPr>
               <w:lang w:val="pt-BR"/>
             </w:rPr>
             <w:t>/</w:t>
           </w:r>
-          <w:proofErr w:type="spellStart"/>
           <w:r>
             <w:rPr>
               <w:lang w:val="pt-BR"/>
             </w:rPr>
-            <w:t>mmm</w:t>
+            <w:t>06</w:t>
           </w:r>
-          <w:proofErr w:type="spellEnd"/>
           <w:r>
             <w:rPr>
               <w:lang w:val="pt-BR"/>
             </w:rPr>
-            <w:t>/aa&gt;</w:t>
+            <w:t>/</w:t>
+          </w:r>
+          <w:r>
+            <w:rPr>
+              <w:lang w:val="pt-BR"/>
+            </w:rPr>
+            <w:t>21</w:t>
           </w:r>
         </w:p>
       </w:tc>
@@ -6372,6 +6541,19 @@
       <w:color w:val="800000"/>
     </w:rPr>
   </w:style>
+  <w:style w:type="paragraph" w:styleId="Remissivo1">
+    <w:name w:val="index 1"/>
+    <w:basedOn w:val="Normal"/>
+    <w:next w:val="Normal"/>
+    <w:autoRedefine/>
+    <w:uiPriority w:val="99"/>
+    <w:semiHidden/>
+    <w:unhideWhenUsed/>
+    <w:rsid w:val="005C3702"/>
+    <w:pPr>
+      <w:ind w:left="200" w:hanging="200"/>
+    </w:pPr>
+  </w:style>
 </w:styles>
 </file>
 
@@ -6668,4 +6850,16 @@
     </a:ext>
   </a:extLst>
 </a:theme>
+</file>
+
+<file path=customXml/item1.xml><?xml version="1.0" encoding="utf-8"?>
+<b:Sources xmlns:b="http://schemas.openxmlformats.org/officeDocument/2006/bibliography" xmlns="http://schemas.openxmlformats.org/officeDocument/2006/bibliography" SelectedStyle="\APASixthEditionOfficeOnline.xsl" StyleName="APA" Version="6"/>
+</file>
+
+<file path=customXml/itemProps1.xml><?xml version="1.0" encoding="utf-8"?>
+<ds:datastoreItem xmlns:ds="http://schemas.openxmlformats.org/officeDocument/2006/customXml" ds:itemID="{048CAF18-05FD-43E2-8FA1-BC85BA2FB0CA}">
+  <ds:schemaRefs>
+    <ds:schemaRef ds:uri="http://schemas.openxmlformats.org/officeDocument/2006/bibliography"/>
+  </ds:schemaRefs>
+</ds:datastoreItem>
 </file>
</xml_diff>